<commit_message>
modified:   ex1.docx 	modified:   ex1.pdf
</commit_message>
<xml_diff>
--- a/doc/ex1.docx
+++ b/doc/ex1.docx
@@ -686,10 +686,6 @@
       </w:r>
     </w:p>
     <w:p/>
-    <w:p/>
-    <w:p/>
-    <w:p/>
-    <w:p/>
     <w:p>
       <w:pPr>
         <w:jc w:val="center"/>
@@ -698,11 +694,14 @@
           <w:b/>
         </w:rPr>
       </w:pPr>
-      <w:r>
-        <w:rPr>
-          <w:rFonts w:eastAsiaTheme="minorEastAsia"/>
-          <w:b/>
-        </w:rPr>
+      <w:bookmarkStart w:id="0" w:name="_GoBack"/>
+      <w:bookmarkEnd w:id="0"/>
+      <w:r>
+        <w:rPr>
+          <w:rFonts w:eastAsiaTheme="minorEastAsia"/>
+          <w:b/>
+        </w:rPr>
+        <w:lastRenderedPageBreak/>
         <w:t>TRACCIA 5</w:t>
       </w:r>
     </w:p>
@@ -1245,7 +1244,7 @@
                     <w:rPr>
                       <w:rFonts w:ascii="Cambria Math" w:eastAsiaTheme="minorEastAsia" w:hAnsi="Cambria Math"/>
                     </w:rPr>
-                    <m:t>1</m:t>
+                    <m:t>j</m:t>
                   </m:r>
                 </m:sub>
                 <m:sup>
@@ -1253,7 +1252,7 @@
                     <w:rPr>
                       <w:rFonts w:ascii="Cambria Math" w:eastAsiaTheme="minorEastAsia" w:hAnsi="Cambria Math"/>
                     </w:rPr>
-                    <m:t>j</m:t>
+                    <m:t>1</m:t>
                   </m:r>
                 </m:sup>
               </m:sSubSup>
@@ -1285,7 +1284,7 @@
                     <w:rPr>
                       <w:rFonts w:ascii="Cambria Math" w:eastAsiaTheme="minorEastAsia" w:hAnsi="Cambria Math"/>
                     </w:rPr>
-                    <m:t>j</m:t>
+                    <m:t>1</m:t>
                   </m:r>
                 </m:sub>
                 <m:sup>
@@ -1293,7 +1292,7 @@
                     <w:rPr>
                       <w:rFonts w:ascii="Cambria Math" w:eastAsiaTheme="minorEastAsia" w:hAnsi="Cambria Math"/>
                     </w:rPr>
-                    <m:t>1</m:t>
+                    <m:t>j</m:t>
                   </m:r>
                 </m:sup>
               </m:sSubSup>
@@ -1338,14 +1337,8 @@
     </w:p>
     <w:p>
       <w:r>
-        <w:t xml:space="preserve">Nel processo di acquisizione dei due vettori sarà richiesto di inserire un determinato valore sentinella che determinerà l’effettiva terminazione della procedura di inserimento dati ed inoltre sarà corretto verificare </w:t>
-      </w:r>
-      <w:r>
-        <w:lastRenderedPageBreak/>
-        <w:t>che, durante tale fase, non si superi la cardinalità dei vettori che sarà stata opportunamente definita in fase di compilazione.</w:t>
-      </w:r>
-      <w:bookmarkStart w:id="0" w:name="_GoBack"/>
-      <w:bookmarkEnd w:id="0"/>
+        <w:t>Nel processo di acquisizione dei due vettori sarà richiesto di inserire un determinato valore sentinella che determinerà l’effettiva terminazione della procedura di inserimento dati ed inoltre sarà corretto verificare che, durante tale fase, non si superi la cardinalità dei vettori che sarà stata opportunamente definita in fase di compilazione.</w:t>
+      </w:r>
     </w:p>
     <w:p>
       <w:pPr>
@@ -2116,7 +2109,7 @@
 </file>
 
 <file path=customXml/itemProps1.xml><?xml version="1.0" encoding="utf-8"?>
-<ds:datastoreItem xmlns:ds="http://schemas.openxmlformats.org/officeDocument/2006/customXml" ds:itemID="{0296F815-8385-493B-83DB-E64E58B92DD4}">
+<ds:datastoreItem xmlns:ds="http://schemas.openxmlformats.org/officeDocument/2006/customXml" ds:itemID="{55A329DB-1D0A-46C5-ADF7-C18398FD2994}">
   <ds:schemaRefs>
     <ds:schemaRef ds:uri="http://schemas.openxmlformats.org/officeDocument/2006/bibliography"/>
   </ds:schemaRefs>

</xml_diff>